<commit_message>
platform-check add to composer.jsonp
</commit_message>
<xml_diff>
--- a/commande.docx
+++ b/commande.docx
@@ -2,6 +2,112 @@
 <file path=word/document.xml><?xml version="1.0" encoding="utf-8"?>
 <w:document xmlns:wpc="http://schemas.microsoft.com/office/word/2010/wordprocessingCanvas" xmlns:cx="http://schemas.microsoft.com/office/drawing/2014/chartex" xmlns:cx1="http://schemas.microsoft.com/office/drawing/2015/9/8/chartex" xmlns:cx2="http://schemas.microsoft.com/office/drawing/2015/10/21/chartex" xmlns:cx3="http://schemas.microsoft.com/office/drawing/2016/5/9/chartex" xmlns:cx4="http://schemas.microsoft.com/office/drawing/2016/5/10/chartex" xmlns:cx5="http://schemas.microsoft.com/office/drawing/2016/5/11/chartex" xmlns:cx6="http://schemas.microsoft.com/office/drawing/2016/5/12/chartex" xmlns:cx7="http://schemas.microsoft.com/office/drawing/2016/5/13/chartex" xmlns:cx8="http://schemas.microsoft.com/office/drawing/2016/5/14/chartex" xmlns:mc="http://schemas.openxmlformats.org/markup-compatibility/2006" xmlns:aink="http://schemas.microsoft.com/office/drawing/2016/ink" xmlns:am3d="http://schemas.microsoft.com/office/drawing/2017/model3d" xmlns:o="urn:schemas-microsoft-com:office:office" xmlns:oel="http://schemas.microsoft.com/office/2019/extlst" xmlns:r="http://schemas.openxmlformats.org/officeDocument/2006/relationships" xmlns:m="http://schemas.openxmlformats.org/officeDocument/2006/math" xmlns:v="urn:schemas-microsoft-com:vml" xmlns:wp14="http://schemas.microsoft.com/office/word/2010/wordprocessingDrawing" xmlns:wp="http://schemas.openxmlformats.org/drawingml/2006/wordprocessingDrawing" xmlns:w10="urn:schemas-microsoft-com:office:word" xmlns:w="http://schemas.openxmlformats.org/wordprocessingml/2006/main" xmlns:w14="http://schemas.microsoft.com/office/word/2010/wordml" xmlns:w15="http://schemas.microsoft.com/office/word/2012/wordml" xmlns:w16cex="http://schemas.microsoft.com/office/word/2018/wordml/cex" xmlns:w16cid="http://schemas.microsoft.com/office/word/2016/wordml/cid" xmlns:w16="http://schemas.microsoft.com/office/word/2018/wordml" xmlns:w16du="http://schemas.microsoft.com/office/word/2023/wordml/word16du" xmlns:w16sdtdh="http://schemas.microsoft.com/office/word/2020/wordml/sdtdatahash" xmlns:w16se="http://schemas.microsoft.com/office/word/2015/wordml/symex" xmlns:wpg="http://schemas.microsoft.com/office/word/2010/wordprocessingGroup" xmlns:wpi="http://schemas.microsoft.com/office/word/2010/wordprocessingInk" xmlns:wne="http://schemas.microsoft.com/office/word/2006/wordml" xmlns:wps="http://schemas.microsoft.com/office/word/2010/wordprocessingShape" mc:Ignorable="w14 w15 w16se w16cid w16 w16cex w16sdtdh wp14">
   <w:body>
+    <w:p>
+      <w:pPr>
+        <w:pStyle w:val="ListParagraph"/>
+        <w:rPr>
+          <w:sz w:val="32"/>
+          <w:szCs w:val="32"/>
+        </w:rPr>
+      </w:pPr>
+      <w:r>
+        <w:rPr>
+          <w:sz w:val="32"/>
+          <w:szCs w:val="32"/>
+        </w:rPr>
+        <w:t>GitHub Address:</w:t>
+      </w:r>
+    </w:p>
+    <w:p>
+      <w:pPr>
+        <w:ind w:left="720" w:hanging="360"/>
+      </w:pPr>
+      <w:hyperlink r:id="rId5" w:history="1">
+        <w:r>
+          <w:rPr>
+            <w:rStyle w:val="Hyperlink"/>
+          </w:rPr>
+          <w:t>https://github.com/SamNzri/laravel-myProject</w:t>
+        </w:r>
+      </w:hyperlink>
+    </w:p>
+    <w:p>
+      <w:pPr>
+        <w:ind w:left="720" w:hanging="360"/>
+      </w:pPr>
+    </w:p>
+    <w:p>
+      <w:pPr>
+        <w:ind w:left="720" w:hanging="360"/>
+      </w:pPr>
+      <w:proofErr w:type="spellStart"/>
+      <w:r>
+        <w:t>WebDev</w:t>
+      </w:r>
+      <w:proofErr w:type="spellEnd"/>
+      <w:r>
+        <w:t xml:space="preserve"> Address:</w:t>
+      </w:r>
+    </w:p>
+    <w:p>
+      <w:pPr>
+        <w:ind w:left="720" w:hanging="360"/>
+        <w:rPr>
+          <w:lang w:bidi="fa-IR"/>
+        </w:rPr>
+      </w:pPr>
+    </w:p>
+    <w:p>
+      <w:pPr>
+        <w:ind w:left="720" w:hanging="360"/>
+      </w:pPr>
+    </w:p>
+    <w:p>
+      <w:pPr>
+        <w:ind w:left="720" w:hanging="360"/>
+      </w:pPr>
+    </w:p>
+    <w:p>
+      <w:pPr>
+        <w:ind w:left="720" w:hanging="360"/>
+      </w:pPr>
+    </w:p>
+    <w:p>
+      <w:pPr>
+        <w:ind w:left="720" w:hanging="360"/>
+      </w:pPr>
+    </w:p>
+    <w:p>
+      <w:pPr>
+        <w:ind w:left="720" w:hanging="360"/>
+      </w:pPr>
+    </w:p>
+    <w:p>
+      <w:pPr>
+        <w:ind w:left="720" w:hanging="360"/>
+      </w:pPr>
+    </w:p>
+    <w:p>
+      <w:pPr>
+        <w:ind w:left="720" w:hanging="360"/>
+      </w:pPr>
+    </w:p>
+    <w:p>
+      <w:pPr>
+        <w:pStyle w:val="ListParagraph"/>
+        <w:rPr>
+          <w:sz w:val="32"/>
+          <w:szCs w:val="32"/>
+        </w:rPr>
+      </w:pPr>
+      <w:r>
+        <w:rPr>
+          <w:sz w:val="32"/>
+          <w:szCs w:val="32"/>
+        </w:rPr>
+        <w:t>Commands</w:t>
+      </w:r>
+    </w:p>
     <w:p>
       <w:pPr>
         <w:pStyle w:val="ListParagraph"/>
@@ -10,27 +116,382 @@
           <w:numId w:val="1"/>
         </w:numPr>
       </w:pPr>
-      <w:r>
-        <w:t>Créez un projet appelé = "blog" à l'aide de Laravel version 8</w:t>
+      <w:proofErr w:type="spellStart"/>
+      <w:r>
+        <w:t>Créez</w:t>
+      </w:r>
+      <w:proofErr w:type="spellEnd"/>
+      <w:r>
+        <w:t xml:space="preserve"> un </w:t>
+      </w:r>
+      <w:proofErr w:type="spellStart"/>
+      <w:r>
+        <w:t>projet</w:t>
+      </w:r>
+      <w:proofErr w:type="spellEnd"/>
+      <w:r>
+        <w:t xml:space="preserve"> </w:t>
       </w:r>
     </w:p>
     <w:p>
       <w:pPr>
         <w:pStyle w:val="ListParagraph"/>
-        <w:rPr>
-          <w:b/>
-          <w:bCs/>
-        </w:rPr>
-      </w:pPr>
-      <w:r>
-        <w:t xml:space="preserve"># composer create-project --prefer-dist laravel/laravel </w:t>
-      </w:r>
-      <w:r>
-        <w:t xml:space="preserve">&lt;exercice1&gt; </w:t>
-      </w:r>
-      <w:r>
-        <w:t>"8.*"</w:t>
-      </w:r>
+      </w:pPr>
+      <w:r>
+        <w:t># composer create-project --prefer-</w:t>
+      </w:r>
+      <w:proofErr w:type="spellStart"/>
+      <w:r>
+        <w:t>dist</w:t>
+      </w:r>
+      <w:proofErr w:type="spellEnd"/>
+      <w:r>
+        <w:t xml:space="preserve"> </w:t>
+      </w:r>
+      <w:proofErr w:type="spellStart"/>
+      <w:r>
+        <w:t>laravel</w:t>
+      </w:r>
+      <w:proofErr w:type="spellEnd"/>
+      <w:r>
+        <w:t>/</w:t>
+      </w:r>
+      <w:proofErr w:type="spellStart"/>
+      <w:r>
+        <w:t>laravel</w:t>
+      </w:r>
+      <w:proofErr w:type="spellEnd"/>
+      <w:r>
+        <w:t xml:space="preserve"> </w:t>
+      </w:r>
+      <w:proofErr w:type="spellStart"/>
+      <w:r>
+        <w:t>myProject</w:t>
+      </w:r>
+      <w:proofErr w:type="spellEnd"/>
+      <w:r>
+        <w:t xml:space="preserve"> "</w:t>
+      </w:r>
+      <w:proofErr w:type="gramStart"/>
+      <w:r>
+        <w:t>8.*</w:t>
+      </w:r>
+      <w:proofErr w:type="gramEnd"/>
+      <w:r>
+        <w:t>"</w:t>
+      </w:r>
+    </w:p>
+    <w:p>
+      <w:pPr>
+        <w:pStyle w:val="ListParagraph"/>
+        <w:numPr>
+          <w:ilvl w:val="0"/>
+          <w:numId w:val="1"/>
+        </w:numPr>
+        <w:rPr>
+          <w:b/>
+          <w:bCs/>
+        </w:rPr>
+      </w:pPr>
+      <w:r>
+        <w:rPr>
+          <w:b/>
+          <w:bCs/>
+        </w:rPr>
+        <w:t xml:space="preserve">Cd </w:t>
+      </w:r>
+      <w:proofErr w:type="spellStart"/>
+      <w:r>
+        <w:rPr>
+          <w:b/>
+          <w:bCs/>
+        </w:rPr>
+        <w:t>myProject</w:t>
+      </w:r>
+      <w:proofErr w:type="spellEnd"/>
+      <w:r>
+        <w:rPr>
+          <w:b/>
+          <w:bCs/>
+        </w:rPr>
+        <w:t xml:space="preserve"> </w:t>
+      </w:r>
+    </w:p>
+    <w:p>
+      <w:pPr>
+        <w:pStyle w:val="ListParagraph"/>
+        <w:numPr>
+          <w:ilvl w:val="0"/>
+          <w:numId w:val="1"/>
+        </w:numPr>
+        <w:rPr>
+          <w:b/>
+          <w:bCs/>
+        </w:rPr>
+      </w:pPr>
+      <w:proofErr w:type="spellStart"/>
+      <w:r>
+        <w:rPr>
+          <w:b/>
+          <w:bCs/>
+        </w:rPr>
+        <w:t>Php</w:t>
+      </w:r>
+      <w:proofErr w:type="spellEnd"/>
+      <w:r>
+        <w:rPr>
+          <w:b/>
+          <w:bCs/>
+        </w:rPr>
+        <w:t xml:space="preserve"> artisan serve</w:t>
+      </w:r>
+    </w:p>
+    <w:p>
+      <w:pPr>
+        <w:pStyle w:val="ListParagraph"/>
+        <w:numPr>
+          <w:ilvl w:val="0"/>
+          <w:numId w:val="1"/>
+        </w:numPr>
+        <w:rPr>
+          <w:b/>
+          <w:bCs/>
+        </w:rPr>
+      </w:pPr>
+      <w:r>
+        <w:rPr>
+          <w:b/>
+          <w:bCs/>
+        </w:rPr>
+        <w:t xml:space="preserve">In browser </w:t>
+      </w:r>
+      <w:hyperlink r:id="rId6" w:history="1">
+        <w:r>
+          <w:rPr>
+            <w:rStyle w:val="Hyperlink"/>
+            <w:b/>
+            <w:bCs/>
+          </w:rPr>
+          <w:t>http://127.0.0.1:8000/</w:t>
+        </w:r>
+      </w:hyperlink>
+    </w:p>
+    <w:p/>
+    <w:p/>
+    <w:p/>
+    <w:p>
+      <w:pPr>
+        <w:pStyle w:val="ListParagraph"/>
+        <w:rPr>
+          <w:sz w:val="32"/>
+          <w:szCs w:val="32"/>
+        </w:rPr>
+      </w:pPr>
+      <w:r>
+        <w:rPr>
+          <w:sz w:val="32"/>
+          <w:szCs w:val="32"/>
+        </w:rPr>
+        <w:t xml:space="preserve">References </w:t>
+      </w:r>
+      <w:r>
+        <w:rPr>
+          <w:sz w:val="32"/>
+          <w:szCs w:val="32"/>
+        </w:rPr>
+        <w:t>(theme)</w:t>
+      </w:r>
+    </w:p>
+    <w:p>
+      <w:pPr>
+        <w:ind w:left="360"/>
+        <w:rPr>
+          <w:b/>
+          <w:bCs/>
+        </w:rPr>
+      </w:pPr>
+      <w:hyperlink r:id="rId7" w:history="1">
+        <w:r>
+          <w:rPr>
+            <w:rStyle w:val="Hyperlink"/>
+            <w:b/>
+            <w:bCs/>
+          </w:rPr>
+          <w:t>https://startbootstrap.com/theme/resume</w:t>
+        </w:r>
+      </w:hyperlink>
+    </w:p>
+    <w:p>
+      <w:pPr>
+        <w:ind w:left="360"/>
+        <w:rPr>
+          <w:b/>
+          <w:bCs/>
+        </w:rPr>
+      </w:pPr>
+    </w:p>
+    <w:p>
+      <w:pPr>
+        <w:ind w:left="360"/>
+        <w:rPr>
+          <w:b/>
+          <w:bCs/>
+        </w:rPr>
+      </w:pPr>
+    </w:p>
+    <w:p>
+      <w:pPr>
+        <w:pStyle w:val="ListParagraph"/>
+        <w:rPr>
+          <w:sz w:val="32"/>
+          <w:szCs w:val="32"/>
+        </w:rPr>
+      </w:pPr>
+      <w:r>
+        <w:rPr>
+          <w:sz w:val="32"/>
+          <w:szCs w:val="32"/>
+        </w:rPr>
+        <w:t>GitHub commands:</w:t>
+      </w:r>
+    </w:p>
+    <w:p>
+      <w:pPr>
+        <w:pStyle w:val="ListParagraph"/>
+        <w:numPr>
+          <w:ilvl w:val="0"/>
+          <w:numId w:val="4"/>
+        </w:numPr>
+        <w:rPr>
+          <w:b/>
+          <w:bCs/>
+        </w:rPr>
+      </w:pPr>
+      <w:r>
+        <w:rPr>
+          <w:b/>
+          <w:bCs/>
+        </w:rPr>
+        <w:t xml:space="preserve">git </w:t>
+      </w:r>
+      <w:proofErr w:type="spellStart"/>
+      <w:r>
+        <w:rPr>
+          <w:b/>
+          <w:bCs/>
+        </w:rPr>
+        <w:t>init</w:t>
+      </w:r>
+      <w:proofErr w:type="spellEnd"/>
+    </w:p>
+    <w:p>
+      <w:pPr>
+        <w:pStyle w:val="ListParagraph"/>
+        <w:numPr>
+          <w:ilvl w:val="0"/>
+          <w:numId w:val="4"/>
+        </w:numPr>
+        <w:rPr>
+          <w:b/>
+          <w:bCs/>
+        </w:rPr>
+      </w:pPr>
+      <w:r>
+        <w:rPr>
+          <w:b/>
+          <w:bCs/>
+        </w:rPr>
+        <w:t xml:space="preserve">git </w:t>
+      </w:r>
+      <w:proofErr w:type="gramStart"/>
+      <w:r>
+        <w:rPr>
+          <w:b/>
+          <w:bCs/>
+        </w:rPr>
+        <w:t>add .</w:t>
+      </w:r>
+      <w:proofErr w:type="gramEnd"/>
+    </w:p>
+    <w:p>
+      <w:pPr>
+        <w:pStyle w:val="ListParagraph"/>
+        <w:numPr>
+          <w:ilvl w:val="0"/>
+          <w:numId w:val="4"/>
+        </w:numPr>
+        <w:rPr>
+          <w:b/>
+          <w:bCs/>
+        </w:rPr>
+      </w:pPr>
+      <w:r>
+        <w:rPr>
+          <w:b/>
+          <w:bCs/>
+        </w:rPr>
+        <w:t>git commit -m "</w:t>
+      </w:r>
+      <w:r>
+        <w:rPr>
+          <w:b/>
+          <w:bCs/>
+        </w:rPr>
+        <w:t>first commit</w:t>
+      </w:r>
+      <w:r>
+        <w:rPr>
+          <w:b/>
+          <w:bCs/>
+        </w:rPr>
+        <w:t>"</w:t>
+      </w:r>
+    </w:p>
+    <w:p>
+      <w:pPr>
+        <w:pStyle w:val="ListParagraph"/>
+        <w:numPr>
+          <w:ilvl w:val="0"/>
+          <w:numId w:val="4"/>
+        </w:numPr>
+        <w:rPr>
+          <w:b/>
+          <w:bCs/>
+        </w:rPr>
+      </w:pPr>
+      <w:r>
+        <w:rPr>
+          <w:b/>
+          <w:bCs/>
+        </w:rPr>
+        <w:t>git push -u origin master</w:t>
+      </w:r>
+    </w:p>
+    <w:p>
+      <w:pPr>
+        <w:ind w:left="720"/>
+        <w:rPr>
+          <w:b/>
+          <w:bCs/>
+        </w:rPr>
+      </w:pPr>
+    </w:p>
+    <w:p>
+      <w:pPr>
+        <w:rPr>
+          <w:b/>
+          <w:bCs/>
+        </w:rPr>
+      </w:pPr>
+    </w:p>
+    <w:p>
+      <w:pPr>
+        <w:ind w:left="360"/>
+        <w:rPr>
+          <w:b/>
+          <w:bCs/>
+        </w:rPr>
+      </w:pPr>
     </w:p>
     <w:sectPr>
       <w:pgSz w:w="12240" w:h="15840"/>
@@ -45,9 +506,122 @@
 <file path=word/numbering.xml><?xml version="1.0" encoding="utf-8"?>
 <w:numbering xmlns:wpc="http://schemas.microsoft.com/office/word/2010/wordprocessingCanvas" xmlns:cx="http://schemas.microsoft.com/office/drawing/2014/chartex" xmlns:cx1="http://schemas.microsoft.com/office/drawing/2015/9/8/chartex" xmlns:cx2="http://schemas.microsoft.com/office/drawing/2015/10/21/chartex" xmlns:cx3="http://schemas.microsoft.com/office/drawing/2016/5/9/chartex" xmlns:cx4="http://schemas.microsoft.com/office/drawing/2016/5/10/chartex" xmlns:cx5="http://schemas.microsoft.com/office/drawing/2016/5/11/chartex" xmlns:cx6="http://schemas.microsoft.com/office/drawing/2016/5/12/chartex" xmlns:cx7="http://schemas.microsoft.com/office/drawing/2016/5/13/chartex" xmlns:cx8="http://schemas.microsoft.com/office/drawing/2016/5/14/chartex" xmlns:mc="http://schemas.openxmlformats.org/markup-compatibility/2006" xmlns:aink="http://schemas.microsoft.com/office/drawing/2016/ink" xmlns:am3d="http://schemas.microsoft.com/office/drawing/2017/model3d" xmlns:o="urn:schemas-microsoft-com:office:office" xmlns:oel="http://schemas.microsoft.com/office/2019/extlst" xmlns:r="http://schemas.openxmlformats.org/officeDocument/2006/relationships" xmlns:m="http://schemas.openxmlformats.org/officeDocument/2006/math" xmlns:v="urn:schemas-microsoft-com:vml" xmlns:wp14="http://schemas.microsoft.com/office/word/2010/wordprocessingDrawing" xmlns:wp="http://schemas.openxmlformats.org/drawingml/2006/wordprocessingDrawing" xmlns:w10="urn:schemas-microsoft-com:office:word" xmlns:w="http://schemas.openxmlformats.org/wordprocessingml/2006/main" xmlns:w14="http://schemas.microsoft.com/office/word/2010/wordml" xmlns:w15="http://schemas.microsoft.com/office/word/2012/wordml" xmlns:w16cex="http://schemas.microsoft.com/office/word/2018/wordml/cex" xmlns:w16cid="http://schemas.microsoft.com/office/word/2016/wordml/cid" xmlns:w16="http://schemas.microsoft.com/office/word/2018/wordml" xmlns:w16du="http://schemas.microsoft.com/office/word/2023/wordml/word16du" xmlns:w16sdtdh="http://schemas.microsoft.com/office/word/2020/wordml/sdtdatahash" xmlns:w16se="http://schemas.microsoft.com/office/word/2015/wordml/symex" xmlns:wpg="http://schemas.microsoft.com/office/word/2010/wordprocessingGroup" xmlns:wpi="http://schemas.microsoft.com/office/word/2010/wordprocessingInk" xmlns:wne="http://schemas.microsoft.com/office/word/2006/wordml" xmlns:wps="http://schemas.microsoft.com/office/word/2010/wordprocessingShape" mc:Ignorable="w14 w15 w16se w16cid w16 w16cex w16sdtdh wp14">
   <w:abstractNum w:abstractNumId="0" w15:restartNumberingAfterBreak="0">
+    <w:nsid w:val="04FC6344"/>
+    <w:multiLevelType w:val="hybridMultilevel"/>
+    <w:tmpl w:val="C1C073CE"/>
+    <w:lvl w:ilvl="0" w:tplc="10090001">
+      <w:start w:val="1"/>
+      <w:numFmt w:val="bullet"/>
+      <w:lvlText w:val=""/>
+      <w:lvlJc w:val="left"/>
+      <w:pPr>
+        <w:ind w:left="1080" w:hanging="360"/>
+      </w:pPr>
+      <w:rPr>
+        <w:rFonts w:ascii="Symbol" w:hAnsi="Symbol" w:hint="default"/>
+      </w:rPr>
+    </w:lvl>
+    <w:lvl w:ilvl="1" w:tplc="10090003" w:tentative="1">
+      <w:start w:val="1"/>
+      <w:numFmt w:val="bullet"/>
+      <w:lvlText w:val="o"/>
+      <w:lvlJc w:val="left"/>
+      <w:pPr>
+        <w:ind w:left="1800" w:hanging="360"/>
+      </w:pPr>
+      <w:rPr>
+        <w:rFonts w:ascii="Courier New" w:hAnsi="Courier New" w:cs="Courier New" w:hint="default"/>
+      </w:rPr>
+    </w:lvl>
+    <w:lvl w:ilvl="2" w:tplc="10090005" w:tentative="1">
+      <w:start w:val="1"/>
+      <w:numFmt w:val="bullet"/>
+      <w:lvlText w:val=""/>
+      <w:lvlJc w:val="left"/>
+      <w:pPr>
+        <w:ind w:left="2520" w:hanging="360"/>
+      </w:pPr>
+      <w:rPr>
+        <w:rFonts w:ascii="Wingdings" w:hAnsi="Wingdings" w:hint="default"/>
+      </w:rPr>
+    </w:lvl>
+    <w:lvl w:ilvl="3" w:tplc="10090001" w:tentative="1">
+      <w:start w:val="1"/>
+      <w:numFmt w:val="bullet"/>
+      <w:lvlText w:val=""/>
+      <w:lvlJc w:val="left"/>
+      <w:pPr>
+        <w:ind w:left="3240" w:hanging="360"/>
+      </w:pPr>
+      <w:rPr>
+        <w:rFonts w:ascii="Symbol" w:hAnsi="Symbol" w:hint="default"/>
+      </w:rPr>
+    </w:lvl>
+    <w:lvl w:ilvl="4" w:tplc="10090003" w:tentative="1">
+      <w:start w:val="1"/>
+      <w:numFmt w:val="bullet"/>
+      <w:lvlText w:val="o"/>
+      <w:lvlJc w:val="left"/>
+      <w:pPr>
+        <w:ind w:left="3960" w:hanging="360"/>
+      </w:pPr>
+      <w:rPr>
+        <w:rFonts w:ascii="Courier New" w:hAnsi="Courier New" w:cs="Courier New" w:hint="default"/>
+      </w:rPr>
+    </w:lvl>
+    <w:lvl w:ilvl="5" w:tplc="10090005" w:tentative="1">
+      <w:start w:val="1"/>
+      <w:numFmt w:val="bullet"/>
+      <w:lvlText w:val=""/>
+      <w:lvlJc w:val="left"/>
+      <w:pPr>
+        <w:ind w:left="4680" w:hanging="360"/>
+      </w:pPr>
+      <w:rPr>
+        <w:rFonts w:ascii="Wingdings" w:hAnsi="Wingdings" w:hint="default"/>
+      </w:rPr>
+    </w:lvl>
+    <w:lvl w:ilvl="6" w:tplc="10090001" w:tentative="1">
+      <w:start w:val="1"/>
+      <w:numFmt w:val="bullet"/>
+      <w:lvlText w:val=""/>
+      <w:lvlJc w:val="left"/>
+      <w:pPr>
+        <w:ind w:left="5400" w:hanging="360"/>
+      </w:pPr>
+      <w:rPr>
+        <w:rFonts w:ascii="Symbol" w:hAnsi="Symbol" w:hint="default"/>
+      </w:rPr>
+    </w:lvl>
+    <w:lvl w:ilvl="7" w:tplc="10090003" w:tentative="1">
+      <w:start w:val="1"/>
+      <w:numFmt w:val="bullet"/>
+      <w:lvlText w:val="o"/>
+      <w:lvlJc w:val="left"/>
+      <w:pPr>
+        <w:ind w:left="6120" w:hanging="360"/>
+      </w:pPr>
+      <w:rPr>
+        <w:rFonts w:ascii="Courier New" w:hAnsi="Courier New" w:cs="Courier New" w:hint="default"/>
+      </w:rPr>
+    </w:lvl>
+    <w:lvl w:ilvl="8" w:tplc="10090005" w:tentative="1">
+      <w:start w:val="1"/>
+      <w:numFmt w:val="bullet"/>
+      <w:lvlText w:val=""/>
+      <w:lvlJc w:val="left"/>
+      <w:pPr>
+        <w:ind w:left="6840" w:hanging="360"/>
+      </w:pPr>
+      <w:rPr>
+        <w:rFonts w:ascii="Wingdings" w:hAnsi="Wingdings" w:hint="default"/>
+      </w:rPr>
+    </w:lvl>
+  </w:abstractNum>
+  <w:abstractNum w:abstractNumId="1" w15:restartNumberingAfterBreak="0">
     <w:nsid w:val="40F37849"/>
     <w:multiLevelType w:val="hybridMultilevel"/>
-    <w:tmpl w:val="9EC42DC4"/>
+    <w:tmpl w:val="E1703946"/>
     <w:lvl w:ilvl="0" w:tplc="1009000F">
       <w:start w:val="1"/>
       <w:numFmt w:val="decimal"/>
@@ -130,8 +704,243 @@
       </w:pPr>
     </w:lvl>
   </w:abstractNum>
+  <w:abstractNum w:abstractNumId="2" w15:restartNumberingAfterBreak="0">
+    <w:nsid w:val="512C477D"/>
+    <w:multiLevelType w:val="hybridMultilevel"/>
+    <w:tmpl w:val="89807432"/>
+    <w:lvl w:ilvl="0" w:tplc="10090001">
+      <w:start w:val="1"/>
+      <w:numFmt w:val="bullet"/>
+      <w:lvlText w:val=""/>
+      <w:lvlJc w:val="left"/>
+      <w:pPr>
+        <w:ind w:left="1080" w:hanging="360"/>
+      </w:pPr>
+      <w:rPr>
+        <w:rFonts w:ascii="Symbol" w:hAnsi="Symbol" w:hint="default"/>
+      </w:rPr>
+    </w:lvl>
+    <w:lvl w:ilvl="1" w:tplc="10090003" w:tentative="1">
+      <w:start w:val="1"/>
+      <w:numFmt w:val="bullet"/>
+      <w:lvlText w:val="o"/>
+      <w:lvlJc w:val="left"/>
+      <w:pPr>
+        <w:ind w:left="1800" w:hanging="360"/>
+      </w:pPr>
+      <w:rPr>
+        <w:rFonts w:ascii="Courier New" w:hAnsi="Courier New" w:cs="Courier New" w:hint="default"/>
+      </w:rPr>
+    </w:lvl>
+    <w:lvl w:ilvl="2" w:tplc="10090005" w:tentative="1">
+      <w:start w:val="1"/>
+      <w:numFmt w:val="bullet"/>
+      <w:lvlText w:val=""/>
+      <w:lvlJc w:val="left"/>
+      <w:pPr>
+        <w:ind w:left="2520" w:hanging="360"/>
+      </w:pPr>
+      <w:rPr>
+        <w:rFonts w:ascii="Wingdings" w:hAnsi="Wingdings" w:hint="default"/>
+      </w:rPr>
+    </w:lvl>
+    <w:lvl w:ilvl="3" w:tplc="10090001" w:tentative="1">
+      <w:start w:val="1"/>
+      <w:numFmt w:val="bullet"/>
+      <w:lvlText w:val=""/>
+      <w:lvlJc w:val="left"/>
+      <w:pPr>
+        <w:ind w:left="3240" w:hanging="360"/>
+      </w:pPr>
+      <w:rPr>
+        <w:rFonts w:ascii="Symbol" w:hAnsi="Symbol" w:hint="default"/>
+      </w:rPr>
+    </w:lvl>
+    <w:lvl w:ilvl="4" w:tplc="10090003" w:tentative="1">
+      <w:start w:val="1"/>
+      <w:numFmt w:val="bullet"/>
+      <w:lvlText w:val="o"/>
+      <w:lvlJc w:val="left"/>
+      <w:pPr>
+        <w:ind w:left="3960" w:hanging="360"/>
+      </w:pPr>
+      <w:rPr>
+        <w:rFonts w:ascii="Courier New" w:hAnsi="Courier New" w:cs="Courier New" w:hint="default"/>
+      </w:rPr>
+    </w:lvl>
+    <w:lvl w:ilvl="5" w:tplc="10090005" w:tentative="1">
+      <w:start w:val="1"/>
+      <w:numFmt w:val="bullet"/>
+      <w:lvlText w:val=""/>
+      <w:lvlJc w:val="left"/>
+      <w:pPr>
+        <w:ind w:left="4680" w:hanging="360"/>
+      </w:pPr>
+      <w:rPr>
+        <w:rFonts w:ascii="Wingdings" w:hAnsi="Wingdings" w:hint="default"/>
+      </w:rPr>
+    </w:lvl>
+    <w:lvl w:ilvl="6" w:tplc="10090001" w:tentative="1">
+      <w:start w:val="1"/>
+      <w:numFmt w:val="bullet"/>
+      <w:lvlText w:val=""/>
+      <w:lvlJc w:val="left"/>
+      <w:pPr>
+        <w:ind w:left="5400" w:hanging="360"/>
+      </w:pPr>
+      <w:rPr>
+        <w:rFonts w:ascii="Symbol" w:hAnsi="Symbol" w:hint="default"/>
+      </w:rPr>
+    </w:lvl>
+    <w:lvl w:ilvl="7" w:tplc="10090003" w:tentative="1">
+      <w:start w:val="1"/>
+      <w:numFmt w:val="bullet"/>
+      <w:lvlText w:val="o"/>
+      <w:lvlJc w:val="left"/>
+      <w:pPr>
+        <w:ind w:left="6120" w:hanging="360"/>
+      </w:pPr>
+      <w:rPr>
+        <w:rFonts w:ascii="Courier New" w:hAnsi="Courier New" w:cs="Courier New" w:hint="default"/>
+      </w:rPr>
+    </w:lvl>
+    <w:lvl w:ilvl="8" w:tplc="10090005" w:tentative="1">
+      <w:start w:val="1"/>
+      <w:numFmt w:val="bullet"/>
+      <w:lvlText w:val=""/>
+      <w:lvlJc w:val="left"/>
+      <w:pPr>
+        <w:ind w:left="6840" w:hanging="360"/>
+      </w:pPr>
+      <w:rPr>
+        <w:rFonts w:ascii="Wingdings" w:hAnsi="Wingdings" w:hint="default"/>
+      </w:rPr>
+    </w:lvl>
+  </w:abstractNum>
+  <w:abstractNum w:abstractNumId="3" w15:restartNumberingAfterBreak="0">
+    <w:nsid w:val="6228692E"/>
+    <w:multiLevelType w:val="hybridMultilevel"/>
+    <w:tmpl w:val="9BB63ED8"/>
+    <w:lvl w:ilvl="0" w:tplc="10090001">
+      <w:start w:val="1"/>
+      <w:numFmt w:val="bullet"/>
+      <w:lvlText w:val=""/>
+      <w:lvlJc w:val="left"/>
+      <w:pPr>
+        <w:ind w:left="1800" w:hanging="360"/>
+      </w:pPr>
+      <w:rPr>
+        <w:rFonts w:ascii="Symbol" w:hAnsi="Symbol" w:hint="default"/>
+      </w:rPr>
+    </w:lvl>
+    <w:lvl w:ilvl="1" w:tplc="10090003" w:tentative="1">
+      <w:start w:val="1"/>
+      <w:numFmt w:val="bullet"/>
+      <w:lvlText w:val="o"/>
+      <w:lvlJc w:val="left"/>
+      <w:pPr>
+        <w:ind w:left="2520" w:hanging="360"/>
+      </w:pPr>
+      <w:rPr>
+        <w:rFonts w:ascii="Courier New" w:hAnsi="Courier New" w:cs="Courier New" w:hint="default"/>
+      </w:rPr>
+    </w:lvl>
+    <w:lvl w:ilvl="2" w:tplc="10090005" w:tentative="1">
+      <w:start w:val="1"/>
+      <w:numFmt w:val="bullet"/>
+      <w:lvlText w:val=""/>
+      <w:lvlJc w:val="left"/>
+      <w:pPr>
+        <w:ind w:left="3240" w:hanging="360"/>
+      </w:pPr>
+      <w:rPr>
+        <w:rFonts w:ascii="Wingdings" w:hAnsi="Wingdings" w:hint="default"/>
+      </w:rPr>
+    </w:lvl>
+    <w:lvl w:ilvl="3" w:tplc="10090001" w:tentative="1">
+      <w:start w:val="1"/>
+      <w:numFmt w:val="bullet"/>
+      <w:lvlText w:val=""/>
+      <w:lvlJc w:val="left"/>
+      <w:pPr>
+        <w:ind w:left="3960" w:hanging="360"/>
+      </w:pPr>
+      <w:rPr>
+        <w:rFonts w:ascii="Symbol" w:hAnsi="Symbol" w:hint="default"/>
+      </w:rPr>
+    </w:lvl>
+    <w:lvl w:ilvl="4" w:tplc="10090003" w:tentative="1">
+      <w:start w:val="1"/>
+      <w:numFmt w:val="bullet"/>
+      <w:lvlText w:val="o"/>
+      <w:lvlJc w:val="left"/>
+      <w:pPr>
+        <w:ind w:left="4680" w:hanging="360"/>
+      </w:pPr>
+      <w:rPr>
+        <w:rFonts w:ascii="Courier New" w:hAnsi="Courier New" w:cs="Courier New" w:hint="default"/>
+      </w:rPr>
+    </w:lvl>
+    <w:lvl w:ilvl="5" w:tplc="10090005" w:tentative="1">
+      <w:start w:val="1"/>
+      <w:numFmt w:val="bullet"/>
+      <w:lvlText w:val=""/>
+      <w:lvlJc w:val="left"/>
+      <w:pPr>
+        <w:ind w:left="5400" w:hanging="360"/>
+      </w:pPr>
+      <w:rPr>
+        <w:rFonts w:ascii="Wingdings" w:hAnsi="Wingdings" w:hint="default"/>
+      </w:rPr>
+    </w:lvl>
+    <w:lvl w:ilvl="6" w:tplc="10090001" w:tentative="1">
+      <w:start w:val="1"/>
+      <w:numFmt w:val="bullet"/>
+      <w:lvlText w:val=""/>
+      <w:lvlJc w:val="left"/>
+      <w:pPr>
+        <w:ind w:left="6120" w:hanging="360"/>
+      </w:pPr>
+      <w:rPr>
+        <w:rFonts w:ascii="Symbol" w:hAnsi="Symbol" w:hint="default"/>
+      </w:rPr>
+    </w:lvl>
+    <w:lvl w:ilvl="7" w:tplc="10090003" w:tentative="1">
+      <w:start w:val="1"/>
+      <w:numFmt w:val="bullet"/>
+      <w:lvlText w:val="o"/>
+      <w:lvlJc w:val="left"/>
+      <w:pPr>
+        <w:ind w:left="6840" w:hanging="360"/>
+      </w:pPr>
+      <w:rPr>
+        <w:rFonts w:ascii="Courier New" w:hAnsi="Courier New" w:cs="Courier New" w:hint="default"/>
+      </w:rPr>
+    </w:lvl>
+    <w:lvl w:ilvl="8" w:tplc="10090005" w:tentative="1">
+      <w:start w:val="1"/>
+      <w:numFmt w:val="bullet"/>
+      <w:lvlText w:val=""/>
+      <w:lvlJc w:val="left"/>
+      <w:pPr>
+        <w:ind w:left="7560" w:hanging="360"/>
+      </w:pPr>
+      <w:rPr>
+        <w:rFonts w:ascii="Wingdings" w:hAnsi="Wingdings" w:hint="default"/>
+      </w:rPr>
+    </w:lvl>
+  </w:abstractNum>
   <w:num w:numId="1" w16cid:durableId="987058049">
+    <w:abstractNumId w:val="1"/>
+  </w:num>
+  <w:num w:numId="2" w16cid:durableId="2125297935">
     <w:abstractNumId w:val="0"/>
+  </w:num>
+  <w:num w:numId="3" w16cid:durableId="1945916407">
+    <w:abstractNumId w:val="3"/>
+  </w:num>
+  <w:num w:numId="4" w16cid:durableId="1780642321">
+    <w:abstractNumId w:val="2"/>
   </w:num>
 </w:numbering>
 </file>
@@ -575,6 +1384,44 @@
       <w:contextualSpacing/>
     </w:pPr>
   </w:style>
+  <w:style w:type="character" w:styleId="Hyperlink">
+    <w:name w:val="Hyperlink"/>
+    <w:basedOn w:val="DefaultParagraphFont"/>
+    <w:uiPriority w:val="99"/>
+    <w:unhideWhenUsed/>
+    <w:rsid w:val="00B60E3C"/>
+    <w:rPr>
+      <w:color w:val="0563C1" w:themeColor="hyperlink"/>
+      <w:u w:val="single"/>
+    </w:rPr>
+  </w:style>
+  <w:style w:type="character" w:styleId="UnresolvedMention">
+    <w:name w:val="Unresolved Mention"/>
+    <w:basedOn w:val="DefaultParagraphFont"/>
+    <w:uiPriority w:val="99"/>
+    <w:semiHidden/>
+    <w:unhideWhenUsed/>
+    <w:rsid w:val="00B60E3C"/>
+    <w:rPr>
+      <w:color w:val="605E5C"/>
+      <w:shd w:val="clear" w:color="auto" w:fill="E1DFDD"/>
+    </w:rPr>
+  </w:style>
+  <w:style w:type="character" w:customStyle="1" w:styleId="fontstyle01">
+    <w:name w:val="fontstyle01"/>
+    <w:basedOn w:val="DefaultParagraphFont"/>
+    <w:rsid w:val="00B60E3C"/>
+    <w:rPr>
+      <w:rFonts w:ascii="ArialMT" w:hAnsi="ArialMT" w:hint="default"/>
+      <w:b w:val="0"/>
+      <w:bCs w:val="0"/>
+      <w:i w:val="0"/>
+      <w:iCs w:val="0"/>
+      <w:color w:val="000000"/>
+      <w:sz w:val="24"/>
+      <w:szCs w:val="24"/>
+    </w:rPr>
+  </w:style>
 </w:styles>
 </file>
 

</xml_diff>